<commit_message>
Updated docx file to include an image. (#1146)
</commit_message>
<xml_diff>
--- a/packages/markitdown/tests/test_files/test.docx
+++ b/packages/markitdown/tests/test_files/test.docx
@@ -1,10 +1,10 @@
 
 <file path=word/document.xml><?xml version="1.0" encoding="utf-8"?>
-<w:document xmlns:wpc="http://schemas.microsoft.com/office/word/2010/wordprocessingCanvas" xmlns:cx="http://schemas.microsoft.com/office/drawing/2014/chartex" xmlns:cx1="http://schemas.microsoft.com/office/drawing/2015/9/8/chartex" xmlns:cx2="http://schemas.microsoft.com/office/drawing/2015/10/21/chartex" xmlns:cx3="http://schemas.microsoft.com/office/drawing/2016/5/9/chartex" xmlns:cx4="http://schemas.microsoft.com/office/drawing/2016/5/10/chartex" xmlns:cx5="http://schemas.microsoft.com/office/drawing/2016/5/11/chartex" xmlns:cx6="http://schemas.microsoft.com/office/drawing/2016/5/12/chartex" xmlns:cx7="http://schemas.microsoft.com/office/drawing/2016/5/13/chartex" xmlns:cx8="http://schemas.microsoft.com/office/drawing/2016/5/14/chartex" xmlns:mc="http://schemas.openxmlformats.org/markup-compatibility/2006" xmlns:aink="http://schemas.microsoft.com/office/drawing/2016/ink" xmlns:am3d="http://schemas.microsoft.com/office/drawing/2017/model3d" xmlns:o="urn:schemas-microsoft-com:office:office" xmlns:oel="http://schemas.microsoft.com/office/2019/extlst" xmlns:r="http://schemas.openxmlformats.org/officeDocument/2006/relationships" xmlns:m="http://schemas.openxmlformats.org/officeDocument/2006/math" xmlns:v="urn:schemas-microsoft-com:vml" xmlns:wp14="http://schemas.microsoft.com/office/word/2010/wordprocessingDrawing" xmlns:wp="http://schemas.openxmlformats.org/drawingml/2006/wordprocessingDrawing" xmlns:w10="urn:schemas-microsoft-com:office:word" xmlns:w="http://schemas.openxmlformats.org/wordprocessingml/2006/main" xmlns:w14="http://schemas.microsoft.com/office/word/2010/wordml" xmlns:w15="http://schemas.microsoft.com/office/word/2012/wordml" xmlns:w16cex="http://schemas.microsoft.com/office/word/2018/wordml/cex" xmlns:w16cid="http://schemas.microsoft.com/office/word/2016/wordml/cid" xmlns:w16="http://schemas.microsoft.com/office/word/2018/wordml" xmlns:w16du="http://schemas.microsoft.com/office/word/2023/wordml/word16du" xmlns:w16sdtdh="http://schemas.microsoft.com/office/word/2020/wordml/sdtdatahash" xmlns:w16se="http://schemas.microsoft.com/office/word/2015/wordml/symex" xmlns:wpg="http://schemas.microsoft.com/office/word/2010/wordprocessingGroup" xmlns:wpi="http://schemas.microsoft.com/office/word/2010/wordprocessingInk" xmlns:wne="http://schemas.microsoft.com/office/word/2006/wordml" xmlns:wps="http://schemas.microsoft.com/office/word/2010/wordprocessingShape" mc:Ignorable="w14 w15 w16se w16cid w16 w16cex w16sdtdh w16du wp14">
+<w:document xmlns:wpc="http://schemas.microsoft.com/office/word/2010/wordprocessingCanvas" xmlns:cx="http://schemas.microsoft.com/office/drawing/2014/chartex" xmlns:cx1="http://schemas.microsoft.com/office/drawing/2015/9/8/chartex" xmlns:cx2="http://schemas.microsoft.com/office/drawing/2015/10/21/chartex" xmlns:cx3="http://schemas.microsoft.com/office/drawing/2016/5/9/chartex" xmlns:cx4="http://schemas.microsoft.com/office/drawing/2016/5/10/chartex" xmlns:cx5="http://schemas.microsoft.com/office/drawing/2016/5/11/chartex" xmlns:cx6="http://schemas.microsoft.com/office/drawing/2016/5/12/chartex" xmlns:cx7="http://schemas.microsoft.com/office/drawing/2016/5/13/chartex" xmlns:cx8="http://schemas.microsoft.com/office/drawing/2016/5/14/chartex" xmlns:mc="http://schemas.openxmlformats.org/markup-compatibility/2006" xmlns:aink="http://schemas.microsoft.com/office/drawing/2016/ink" xmlns:am3d="http://schemas.microsoft.com/office/drawing/2017/model3d" xmlns:o="urn:schemas-microsoft-com:office:office" xmlns:oel="http://schemas.microsoft.com/office/2019/extlst" xmlns:r="http://schemas.openxmlformats.org/officeDocument/2006/relationships" xmlns:m="http://schemas.openxmlformats.org/officeDocument/2006/math" xmlns:v="urn:schemas-microsoft-com:vml" xmlns:wp14="http://schemas.microsoft.com/office/word/2010/wordprocessingDrawing" xmlns:wp="http://schemas.openxmlformats.org/drawingml/2006/wordprocessingDrawing" xmlns:w10="urn:schemas-microsoft-com:office:word" xmlns:w="http://schemas.openxmlformats.org/wordprocessingml/2006/main" xmlns:w14="http://schemas.microsoft.com/office/word/2010/wordml" xmlns:w15="http://schemas.microsoft.com/office/word/2012/wordml" xmlns:w16cex="http://schemas.microsoft.com/office/word/2018/wordml/cex" xmlns:w16cid="http://schemas.microsoft.com/office/word/2016/wordml/cid" xmlns:w16="http://schemas.microsoft.com/office/word/2018/wordml" xmlns:w16du="http://schemas.microsoft.com/office/word/2023/wordml/word16du" xmlns:w16sdtdh="http://schemas.microsoft.com/office/word/2020/wordml/sdtdatahash" xmlns:w16sdtfl="http://schemas.microsoft.com/office/word/2024/wordml/sdtformatlock" xmlns:w16se="http://schemas.microsoft.com/office/word/2015/wordml/symex" xmlns:wpg="http://schemas.microsoft.com/office/word/2010/wordprocessingGroup" xmlns:wpi="http://schemas.microsoft.com/office/word/2010/wordprocessingInk" xmlns:wne="http://schemas.microsoft.com/office/word/2006/wordml" xmlns:wps="http://schemas.microsoft.com/office/word/2010/wordprocessingShape" mc:Ignorable="w14 w15 w16se w16cid w16 w16cex w16sdtdh w16sdtfl w16du wp14">
   <w:body>
     <w:p>
       <w:pPr>
-        <w:pStyle w:val="Title"/>
+        <w:pStyle w:val="a3"/>
       </w:pPr>
       <w:proofErr w:type="spellStart"/>
       <w:r>
@@ -25,7 +25,15 @@
       </w:r>
       <w:proofErr w:type="gramEnd"/>
       <w:r>
-        <w:t xml:space="preserve"> Gagan Bansal , </w:t>
+        <w:t xml:space="preserve"> Gagan </w:t>
+      </w:r>
+      <w:proofErr w:type="gramStart"/>
+      <w:r>
+        <w:t>Bansal ,</w:t>
+      </w:r>
+      <w:proofErr w:type="gramEnd"/>
+      <w:r>
+        <w:t xml:space="preserve"> </w:t>
       </w:r>
       <w:proofErr w:type="spellStart"/>
       <w:r>
@@ -41,10 +49,7 @@
       </w:r>
       <w:proofErr w:type="spellEnd"/>
       <w:r>
-        <w:t xml:space="preserve"> Li</w:t>
-      </w:r>
-      <w:r>
-        <w:t xml:space="preserve">, </w:t>
+        <w:t xml:space="preserve"> Li, </w:t>
       </w:r>
       <w:proofErr w:type="spellStart"/>
       <w:r>
@@ -75,7 +80,7 @@
     <w:p/>
     <w:p>
       <w:pPr>
-        <w:pStyle w:val="Heading1"/>
+        <w:pStyle w:val="1"/>
       </w:pPr>
       <w:r>
         <w:t>Abstract</w:t>
@@ -88,10 +93,7 @@
       </w:r>
       <w:proofErr w:type="spellEnd"/>
       <w:r>
-        <w:t xml:space="preserve"> </w:t>
-      </w:r>
-      <w:r>
-        <w:t xml:space="preserve">is an open-source framework that allows developers to build LLM applications via multiple agents that can converse with each other to accomplish tasks. </w:t>
+        <w:t xml:space="preserve"> is an open-source framework that allows developers to build LLM applications via multiple agents that can converse with each other to accomplish tasks. </w:t>
       </w:r>
       <w:proofErr w:type="spellStart"/>
       <w:r>
@@ -121,7 +123,7 @@
     <w:p/>
     <w:p>
       <w:pPr>
-        <w:pStyle w:val="Heading1"/>
+        <w:pStyle w:val="1"/>
       </w:pPr>
       <w:r>
         <w:t>Introduction</w:t>
@@ -134,7 +136,7 @@
     </w:p>
     <w:p>
       <w:pPr>
-        <w:pStyle w:val="Heading2"/>
+        <w:pStyle w:val="2"/>
       </w:pPr>
       <w:r>
         <w:t>d666f1f7-46cb-42bd-9a39-9a39cf2a509f</w:t>
@@ -147,53 +149,33 @@
       </w:r>
       <w:proofErr w:type="gramEnd"/>
       <w:r>
-        <w:t xml:space="preserve"> the intuition and early evidence of promise, it is intriguing to ask the following question: how can we facilitate the development of LLM applications that could span a broad spectrum of domains and complexities based on the multi-agent approach? Our insight is to use multi-agent conversations to achieve it. There are at least three reasons confirming </w:t>
+        <w:t xml:space="preserve"> the intuition and early evidence of promise, it is intriguing to ask the following question: how can we facilitate the development of LLM applications that could span a broad spectrum of domains and complexities based on the multi-agent approach? Our insight is to use multi-agent conversations to achieve it. There are at least three reasons confirming its general feasibility and utility thanks to recent advances in LLMs: First, because chat optimized LLMs (e.g., GPT-4) show the ability to incorporate feedback, LLM agents can cooperate through conversations with each other or human(s), e.g., a dialog where agents provide and seek reasoning, observations, critiques, and validation. Second, because a single LLM can exhibit a broad range of capabilities (especially when </w:t>
+      </w:r>
+      <w:r>
+        <w:lastRenderedPageBreak/>
+        <w:t xml:space="preserve">configured with the correct prompt and inference settings), conversations between differently configured agents can help combine these broad LLM capabilities in a modular and complementary manner. Third, LLMs have demonstrated ability to solve complex tasks when the tasks are broken into simpler subtasks. Here is a random UUID in the middle of the paragraph! </w:t>
+      </w:r>
+      <w:r>
+        <w:t>314b0a30-5b04-470b-b9f7-eed2c2bec74a</w:t>
+      </w:r>
+      <w:r>
+        <w:t xml:space="preserve"> </w:t>
       </w:r>
       <w:proofErr w:type="gramStart"/>
       <w:r>
-        <w:t>its</w:t>
+        <w:t>Multi-agent</w:t>
       </w:r>
       <w:proofErr w:type="gramEnd"/>
       <w:r>
-        <w:t xml:space="preserve"> general feasibility and utility thanks to recent advances in LLMs: First, because chat</w:t>
-      </w:r>
-      <w:r>
-        <w:t xml:space="preserve"> </w:t>
-      </w:r>
-      <w:r>
-        <w:t xml:space="preserve">optimized LLMs (e.g., GPT-4) show the ability to incorporate feedback, LLM agents can cooperate through conversations with each other or human(s), e.g., a dialog where agents provide and seek reasoning, observations, critiques, and validation. Second, because a single LLM can exhibit a broad range of capabilities (especially when </w:t>
-      </w:r>
-      <w:r>
-        <w:lastRenderedPageBreak/>
-        <w:t xml:space="preserve">configured with the correct prompt and inference settings), conversations between differently configured agents can help combine these broad LLM capabilities in a modular and complementary manner. Third, LLMs have demonstrated ability to solve complex tasks when the tasks are broken into simpler subtasks. </w:t>
-      </w:r>
-      <w:r>
-        <w:t xml:space="preserve">Here is a random UUID in the middle of the paragraph! </w:t>
-      </w:r>
-      <w:r>
-        <w:t>314b0a30-5b04-470b-b9f7-eed2c2bec74a</w:t>
-      </w:r>
-      <w:r>
-        <w:t xml:space="preserve"> </w:t>
+        <w:t xml:space="preserve"> conversations can enable this partitioning and integration in an intuitive manner. How can we leverage the above insights and support different applications with the common requirement of coordinating multiple agents, potentially backed by LLMs, humans, or tools exhibiting different capacities? We desire a multi-agent conversation framework with generic abstraction and effective implementation that has the flexibility to satisfy different application needs. Achieving this requires addressing two critical questions: (1) How can we design individual agents that are capable, reusable, customizable, and effective in multi-agent collaboration? (2) How can we develop a straightforward, unified interface that can accommodate a wide range of agent conversation patterns? In practice, applications of varying complexities may need distinct sets of agents with specific capabilities, and may require different conversation patterns, such as single- or multi-turn dialogs, different human involvement modes, and static vs. dynamic conversation. Moreover, developers may prefer </w:t>
       </w:r>
       <w:proofErr w:type="gramStart"/>
       <w:r>
-        <w:t>Multi-agent</w:t>
+        <w:t>the flexibility</w:t>
       </w:r>
       <w:proofErr w:type="gramEnd"/>
       <w:r>
-        <w:t xml:space="preserve"> conversations can enable this partitioning and integration in an intuitive manner. How can we leverage the above insights and support different applications with the common requirement of coordinating multiple agents, potentially backed by LLMs, humans, or tools exhibiting different capacities? We desire a multi-agent conversation framework with generic abstraction and effective implementation that has the flexibility to satisfy different application needs. Achieving this requires addressing two critical questions: (1) How can we design individual agents that are capable, reusable, customizable, and effective in multi-agent collaboration? (2) How can we develop a straightforward, unified interface that can accommodate a wide range of agent conversation patterns? In practice, applications of varying complexities may need distinct sets of agents with specific capabilities, and may require different conversation patterns, such as single- or multi-turn dialogs, different human involvement modes, and static vs. dynamic conversation. Moreover, developers may prefer </w:t>
-      </w:r>
-      <w:proofErr w:type="gramStart"/>
-      <w:r>
-        <w:t>the flexibility</w:t>
-      </w:r>
-      <w:proofErr w:type="gramEnd"/>
-      <w:r>
-        <w:t xml:space="preserve"> to program agent interactions in natural language or code. Failing to adequately address these two questions would limit the framework’s scope of applicability and generality</w:t>
-      </w:r>
-      <w:r>
-        <w:t>.</w:t>
+        <w:t xml:space="preserve"> to program agent interactions in natural language or code. Failing to adequately address these two questions would limit the framework’s scope of applicability and generality.</w:t>
       </w:r>
     </w:p>
     <w:p/>
@@ -204,7 +186,7 @@
     </w:p>
     <w:tbl>
       <w:tblPr>
-        <w:tblStyle w:val="TableGrid"/>
+        <w:tblStyle w:val="ae"/>
         <w:tblW w:w="0" w:type="auto"/>
         <w:tblLook w:val="04A0" w:firstRow="1" w:lastRow="0" w:firstColumn="1" w:lastColumn="0" w:noHBand="0" w:noVBand="1"/>
       </w:tblPr>
@@ -532,7 +514,68 @@
         <w:t xml:space="preserve"> </w:t>
       </w:r>
     </w:p>
-    <w:p/>
+    <w:p>
+      <w:pPr>
+        <w:rPr>
+          <w:lang w:eastAsia="zh-CN"/>
+        </w:rPr>
+      </w:pPr>
+      <w:r>
+        <w:rPr>
+          <w:rFonts w:hint="eastAsia"/>
+          <w:lang w:eastAsia="zh-CN"/>
+        </w:rPr>
+        <w:t>Test Image:</w:t>
+      </w:r>
+    </w:p>
+    <w:p>
+      <w:pPr>
+        <w:rPr>
+          <w:rFonts w:hint="eastAsia"/>
+          <w:lang w:eastAsia="zh-CN"/>
+        </w:rPr>
+      </w:pPr>
+      <w:r>
+        <w:rPr>
+          <w:noProof/>
+        </w:rPr>
+        <w:drawing>
+          <wp:inline distT="0" distB="0" distL="0" distR="0" wp14:anchorId="25DF18E2" wp14:editId="4F260C6D">
+            <wp:extent cx="2362200" cy="1613161"/>
+            <wp:effectExtent l="0" t="0" r="0" b="6350"/>
+            <wp:docPr id="1919905102" name="图片 1" descr="图形用户界面, 文本, 应用程序, 信件&#10;&#10;AI 生成的内容可能不正确。"/>
+            <wp:cNvGraphicFramePr>
+              <a:graphicFrameLocks xmlns:a="http://schemas.openxmlformats.org/drawingml/2006/main" noChangeAspect="1"/>
+            </wp:cNvGraphicFramePr>
+            <a:graphic xmlns:a="http://schemas.openxmlformats.org/drawingml/2006/main">
+              <a:graphicData uri="http://schemas.openxmlformats.org/drawingml/2006/picture">
+                <pic:pic xmlns:pic="http://schemas.openxmlformats.org/drawingml/2006/picture">
+                  <pic:nvPicPr>
+                    <pic:cNvPr id="1919905102" name="图片 1" descr="图形用户界面, 文本, 应用程序, 信件&#10;&#10;AI 生成的内容可能不正确。"/>
+                    <pic:cNvPicPr/>
+                  </pic:nvPicPr>
+                  <pic:blipFill>
+                    <a:blip r:embed="rId4"/>
+                    <a:stretch>
+                      <a:fillRect/>
+                    </a:stretch>
+                  </pic:blipFill>
+                  <pic:spPr>
+                    <a:xfrm>
+                      <a:off x="0" y="0"/>
+                      <a:ext cx="2368337" cy="1617352"/>
+                    </a:xfrm>
+                    <a:prstGeom prst="rect">
+                      <a:avLst/>
+                    </a:prstGeom>
+                  </pic:spPr>
+                </pic:pic>
+              </a:graphicData>
+            </a:graphic>
+          </wp:inline>
+        </w:drawing>
+      </w:r>
+    </w:p>
     <w:sectPr>
       <w:pgSz w:w="12240" w:h="15840"/>
       <w:pgMar w:top="1440" w:right="1440" w:bottom="1440" w:left="1440" w:header="720" w:footer="720" w:gutter="0"/>
@@ -544,11 +587,11 @@
 </file>
 
 <file path=word/styles.xml><?xml version="1.0" encoding="utf-8"?>
-<w:styles xmlns:mc="http://schemas.openxmlformats.org/markup-compatibility/2006" xmlns:r="http://schemas.openxmlformats.org/officeDocument/2006/relationships" xmlns:w="http://schemas.openxmlformats.org/wordprocessingml/2006/main" xmlns:w14="http://schemas.microsoft.com/office/word/2010/wordml" xmlns:w15="http://schemas.microsoft.com/office/word/2012/wordml" xmlns:w16cex="http://schemas.microsoft.com/office/word/2018/wordml/cex" xmlns:w16cid="http://schemas.microsoft.com/office/word/2016/wordml/cid" xmlns:w16="http://schemas.microsoft.com/office/word/2018/wordml" xmlns:w16du="http://schemas.microsoft.com/office/word/2023/wordml/word16du" xmlns:w16sdtdh="http://schemas.microsoft.com/office/word/2020/wordml/sdtdatahash" xmlns:w16se="http://schemas.microsoft.com/office/word/2015/wordml/symex" mc:Ignorable="w14 w15 w16se w16cid w16 w16cex w16sdtdh w16du">
+<w:styles xmlns:mc="http://schemas.openxmlformats.org/markup-compatibility/2006" xmlns:r="http://schemas.openxmlformats.org/officeDocument/2006/relationships" xmlns:w="http://schemas.openxmlformats.org/wordprocessingml/2006/main" xmlns:w14="http://schemas.microsoft.com/office/word/2010/wordml" xmlns:w15="http://schemas.microsoft.com/office/word/2012/wordml" xmlns:w16cex="http://schemas.microsoft.com/office/word/2018/wordml/cex" xmlns:w16cid="http://schemas.microsoft.com/office/word/2016/wordml/cid" xmlns:w16="http://schemas.microsoft.com/office/word/2018/wordml" xmlns:w16du="http://schemas.microsoft.com/office/word/2023/wordml/word16du" xmlns:w16sdtdh="http://schemas.microsoft.com/office/word/2020/wordml/sdtdatahash" xmlns:w16sdtfl="http://schemas.microsoft.com/office/word/2024/wordml/sdtformatlock" xmlns:w16se="http://schemas.microsoft.com/office/word/2015/wordml/symex" mc:Ignorable="w14 w15 w16se w16cid w16 w16cex w16sdtdh w16sdtfl w16du">
   <w:docDefaults>
     <w:rPrDefault>
       <w:rPr>
-        <w:rFonts w:asciiTheme="minorHAnsi" w:eastAsiaTheme="minorHAnsi" w:hAnsiTheme="minorHAnsi" w:cstheme="minorBidi"/>
+        <w:rFonts w:asciiTheme="minorHAnsi" w:eastAsiaTheme="minorEastAsia" w:hAnsiTheme="minorHAnsi" w:cstheme="minorBidi"/>
         <w:kern w:val="2"/>
         <w:sz w:val="22"/>
         <w:szCs w:val="22"/>
@@ -940,15 +983,15 @@
     <w:lsdException w:name="Unresolved Mention" w:semiHidden="1" w:unhideWhenUsed="1"/>
     <w:lsdException w:name="Smart Link" w:semiHidden="1" w:unhideWhenUsed="1"/>
   </w:latentStyles>
-  <w:style w:type="paragraph" w:default="1" w:styleId="Normal">
+  <w:style w:type="paragraph" w:default="1" w:styleId="a">
     <w:name w:val="Normal"/>
     <w:qFormat/>
   </w:style>
-  <w:style w:type="paragraph" w:styleId="Heading1">
+  <w:style w:type="paragraph" w:styleId="1">
     <w:name w:val="heading 1"/>
-    <w:basedOn w:val="Normal"/>
-    <w:next w:val="Normal"/>
-    <w:link w:val="Heading1Char"/>
+    <w:basedOn w:val="a"/>
+    <w:next w:val="a"/>
+    <w:link w:val="10"/>
     <w:uiPriority w:val="9"/>
     <w:qFormat/>
     <w:rsid w:val="008824C0"/>
@@ -965,11 +1008,11 @@
       <w:szCs w:val="40"/>
     </w:rPr>
   </w:style>
-  <w:style w:type="paragraph" w:styleId="Heading2">
+  <w:style w:type="paragraph" w:styleId="2">
     <w:name w:val="heading 2"/>
-    <w:basedOn w:val="Normal"/>
-    <w:next w:val="Normal"/>
-    <w:link w:val="Heading2Char"/>
+    <w:basedOn w:val="a"/>
+    <w:next w:val="a"/>
+    <w:link w:val="20"/>
     <w:uiPriority w:val="9"/>
     <w:unhideWhenUsed/>
     <w:qFormat/>
@@ -987,11 +1030,11 @@
       <w:szCs w:val="32"/>
     </w:rPr>
   </w:style>
-  <w:style w:type="paragraph" w:styleId="Heading3">
+  <w:style w:type="paragraph" w:styleId="3">
     <w:name w:val="heading 3"/>
-    <w:basedOn w:val="Normal"/>
-    <w:next w:val="Normal"/>
-    <w:link w:val="Heading3Char"/>
+    <w:basedOn w:val="a"/>
+    <w:next w:val="a"/>
+    <w:link w:val="30"/>
     <w:uiPriority w:val="9"/>
     <w:semiHidden/>
     <w:unhideWhenUsed/>
@@ -1010,11 +1053,11 @@
       <w:szCs w:val="28"/>
     </w:rPr>
   </w:style>
-  <w:style w:type="paragraph" w:styleId="Heading4">
+  <w:style w:type="paragraph" w:styleId="4">
     <w:name w:val="heading 4"/>
-    <w:basedOn w:val="Normal"/>
-    <w:next w:val="Normal"/>
-    <w:link w:val="Heading4Char"/>
+    <w:basedOn w:val="a"/>
+    <w:next w:val="a"/>
+    <w:link w:val="40"/>
     <w:uiPriority w:val="9"/>
     <w:semiHidden/>
     <w:unhideWhenUsed/>
@@ -1033,11 +1076,11 @@
       <w:color w:val="0F4761" w:themeColor="accent1" w:themeShade="BF"/>
     </w:rPr>
   </w:style>
-  <w:style w:type="paragraph" w:styleId="Heading5">
+  <w:style w:type="paragraph" w:styleId="5">
     <w:name w:val="heading 5"/>
-    <w:basedOn w:val="Normal"/>
-    <w:next w:val="Normal"/>
-    <w:link w:val="Heading5Char"/>
+    <w:basedOn w:val="a"/>
+    <w:next w:val="a"/>
+    <w:link w:val="50"/>
     <w:uiPriority w:val="9"/>
     <w:semiHidden/>
     <w:unhideWhenUsed/>
@@ -1054,11 +1097,11 @@
       <w:color w:val="0F4761" w:themeColor="accent1" w:themeShade="BF"/>
     </w:rPr>
   </w:style>
-  <w:style w:type="paragraph" w:styleId="Heading6">
+  <w:style w:type="paragraph" w:styleId="6">
     <w:name w:val="heading 6"/>
-    <w:basedOn w:val="Normal"/>
-    <w:next w:val="Normal"/>
-    <w:link w:val="Heading6Char"/>
+    <w:basedOn w:val="a"/>
+    <w:next w:val="a"/>
+    <w:link w:val="60"/>
     <w:uiPriority w:val="9"/>
     <w:semiHidden/>
     <w:unhideWhenUsed/>
@@ -1077,11 +1120,11 @@
       <w:color w:val="595959" w:themeColor="text1" w:themeTint="A6"/>
     </w:rPr>
   </w:style>
-  <w:style w:type="paragraph" w:styleId="Heading7">
+  <w:style w:type="paragraph" w:styleId="7">
     <w:name w:val="heading 7"/>
-    <w:basedOn w:val="Normal"/>
-    <w:next w:val="Normal"/>
-    <w:link w:val="Heading7Char"/>
+    <w:basedOn w:val="a"/>
+    <w:next w:val="a"/>
+    <w:link w:val="70"/>
     <w:uiPriority w:val="9"/>
     <w:semiHidden/>
     <w:unhideWhenUsed/>
@@ -1098,11 +1141,11 @@
       <w:color w:val="595959" w:themeColor="text1" w:themeTint="A6"/>
     </w:rPr>
   </w:style>
-  <w:style w:type="paragraph" w:styleId="Heading8">
+  <w:style w:type="paragraph" w:styleId="8">
     <w:name w:val="heading 8"/>
-    <w:basedOn w:val="Normal"/>
-    <w:next w:val="Normal"/>
-    <w:link w:val="Heading8Char"/>
+    <w:basedOn w:val="a"/>
+    <w:next w:val="a"/>
+    <w:link w:val="80"/>
     <w:uiPriority w:val="9"/>
     <w:semiHidden/>
     <w:unhideWhenUsed/>
@@ -1121,11 +1164,11 @@
       <w:color w:val="272727" w:themeColor="text1" w:themeTint="D8"/>
     </w:rPr>
   </w:style>
-  <w:style w:type="paragraph" w:styleId="Heading9">
+  <w:style w:type="paragraph" w:styleId="9">
     <w:name w:val="heading 9"/>
-    <w:basedOn w:val="Normal"/>
-    <w:next w:val="Normal"/>
-    <w:link w:val="Heading9Char"/>
+    <w:basedOn w:val="a"/>
+    <w:next w:val="a"/>
+    <w:link w:val="90"/>
     <w:uiPriority w:val="9"/>
     <w:semiHidden/>
     <w:unhideWhenUsed/>
@@ -1142,13 +1185,13 @@
       <w:color w:val="272727" w:themeColor="text1" w:themeTint="D8"/>
     </w:rPr>
   </w:style>
-  <w:style w:type="character" w:default="1" w:styleId="DefaultParagraphFont">
+  <w:style w:type="character" w:default="1" w:styleId="a0">
     <w:name w:val="Default Paragraph Font"/>
     <w:uiPriority w:val="1"/>
     <w:semiHidden/>
     <w:unhideWhenUsed/>
   </w:style>
-  <w:style w:type="table" w:default="1" w:styleId="TableNormal">
+  <w:style w:type="table" w:default="1" w:styleId="a1">
     <w:name w:val="Normal Table"/>
     <w:uiPriority w:val="99"/>
     <w:semiHidden/>
@@ -1163,16 +1206,16 @@
       </w:tblCellMar>
     </w:tblPr>
   </w:style>
-  <w:style w:type="numbering" w:default="1" w:styleId="NoList">
+  <w:style w:type="numbering" w:default="1" w:styleId="a2">
     <w:name w:val="No List"/>
     <w:uiPriority w:val="99"/>
     <w:semiHidden/>
     <w:unhideWhenUsed/>
   </w:style>
-  <w:style w:type="character" w:customStyle="1" w:styleId="Heading1Char">
-    <w:name w:val="Heading 1 Char"/>
-    <w:basedOn w:val="DefaultParagraphFont"/>
-    <w:link w:val="Heading1"/>
+  <w:style w:type="character" w:customStyle="1" w:styleId="10">
+    <w:name w:val="标题 1 字符"/>
+    <w:basedOn w:val="a0"/>
+    <w:link w:val="1"/>
     <w:uiPriority w:val="9"/>
     <w:rsid w:val="008824C0"/>
     <w:rPr>
@@ -1182,10 +1225,10 @@
       <w:szCs w:val="40"/>
     </w:rPr>
   </w:style>
-  <w:style w:type="character" w:customStyle="1" w:styleId="Heading2Char">
-    <w:name w:val="Heading 2 Char"/>
-    <w:basedOn w:val="DefaultParagraphFont"/>
-    <w:link w:val="Heading2"/>
+  <w:style w:type="character" w:customStyle="1" w:styleId="20">
+    <w:name w:val="标题 2 字符"/>
+    <w:basedOn w:val="a0"/>
+    <w:link w:val="2"/>
     <w:uiPriority w:val="9"/>
     <w:rsid w:val="008824C0"/>
     <w:rPr>
@@ -1195,10 +1238,10 @@
       <w:szCs w:val="32"/>
     </w:rPr>
   </w:style>
-  <w:style w:type="character" w:customStyle="1" w:styleId="Heading3Char">
-    <w:name w:val="Heading 3 Char"/>
-    <w:basedOn w:val="DefaultParagraphFont"/>
-    <w:link w:val="Heading3"/>
+  <w:style w:type="character" w:customStyle="1" w:styleId="30">
+    <w:name w:val="标题 3 字符"/>
+    <w:basedOn w:val="a0"/>
+    <w:link w:val="3"/>
     <w:uiPriority w:val="9"/>
     <w:semiHidden/>
     <w:rsid w:val="008824C0"/>
@@ -1209,10 +1252,10 @@
       <w:szCs w:val="28"/>
     </w:rPr>
   </w:style>
-  <w:style w:type="character" w:customStyle="1" w:styleId="Heading4Char">
-    <w:name w:val="Heading 4 Char"/>
-    <w:basedOn w:val="DefaultParagraphFont"/>
-    <w:link w:val="Heading4"/>
+  <w:style w:type="character" w:customStyle="1" w:styleId="40">
+    <w:name w:val="标题 4 字符"/>
+    <w:basedOn w:val="a0"/>
+    <w:link w:val="4"/>
     <w:uiPriority w:val="9"/>
     <w:semiHidden/>
     <w:rsid w:val="008824C0"/>
@@ -1223,10 +1266,10 @@
       <w:color w:val="0F4761" w:themeColor="accent1" w:themeShade="BF"/>
     </w:rPr>
   </w:style>
-  <w:style w:type="character" w:customStyle="1" w:styleId="Heading5Char">
-    <w:name w:val="Heading 5 Char"/>
-    <w:basedOn w:val="DefaultParagraphFont"/>
-    <w:link w:val="Heading5"/>
+  <w:style w:type="character" w:customStyle="1" w:styleId="50">
+    <w:name w:val="标题 5 字符"/>
+    <w:basedOn w:val="a0"/>
+    <w:link w:val="5"/>
     <w:uiPriority w:val="9"/>
     <w:semiHidden/>
     <w:rsid w:val="008824C0"/>
@@ -1235,10 +1278,10 @@
       <w:color w:val="0F4761" w:themeColor="accent1" w:themeShade="BF"/>
     </w:rPr>
   </w:style>
-  <w:style w:type="character" w:customStyle="1" w:styleId="Heading6Char">
-    <w:name w:val="Heading 6 Char"/>
-    <w:basedOn w:val="DefaultParagraphFont"/>
-    <w:link w:val="Heading6"/>
+  <w:style w:type="character" w:customStyle="1" w:styleId="60">
+    <w:name w:val="标题 6 字符"/>
+    <w:basedOn w:val="a0"/>
+    <w:link w:val="6"/>
     <w:uiPriority w:val="9"/>
     <w:semiHidden/>
     <w:rsid w:val="008824C0"/>
@@ -1249,10 +1292,10 @@
       <w:color w:val="595959" w:themeColor="text1" w:themeTint="A6"/>
     </w:rPr>
   </w:style>
-  <w:style w:type="character" w:customStyle="1" w:styleId="Heading7Char">
-    <w:name w:val="Heading 7 Char"/>
-    <w:basedOn w:val="DefaultParagraphFont"/>
-    <w:link w:val="Heading7"/>
+  <w:style w:type="character" w:customStyle="1" w:styleId="70">
+    <w:name w:val="标题 7 字符"/>
+    <w:basedOn w:val="a0"/>
+    <w:link w:val="7"/>
     <w:uiPriority w:val="9"/>
     <w:semiHidden/>
     <w:rsid w:val="008824C0"/>
@@ -1261,10 +1304,10 @@
       <w:color w:val="595959" w:themeColor="text1" w:themeTint="A6"/>
     </w:rPr>
   </w:style>
-  <w:style w:type="character" w:customStyle="1" w:styleId="Heading8Char">
-    <w:name w:val="Heading 8 Char"/>
-    <w:basedOn w:val="DefaultParagraphFont"/>
-    <w:link w:val="Heading8"/>
+  <w:style w:type="character" w:customStyle="1" w:styleId="80">
+    <w:name w:val="标题 8 字符"/>
+    <w:basedOn w:val="a0"/>
+    <w:link w:val="8"/>
     <w:uiPriority w:val="9"/>
     <w:semiHidden/>
     <w:rsid w:val="008824C0"/>
@@ -1275,10 +1318,10 @@
       <w:color w:val="272727" w:themeColor="text1" w:themeTint="D8"/>
     </w:rPr>
   </w:style>
-  <w:style w:type="character" w:customStyle="1" w:styleId="Heading9Char">
-    <w:name w:val="Heading 9 Char"/>
-    <w:basedOn w:val="DefaultParagraphFont"/>
-    <w:link w:val="Heading9"/>
+  <w:style w:type="character" w:customStyle="1" w:styleId="90">
+    <w:name w:val="标题 9 字符"/>
+    <w:basedOn w:val="a0"/>
+    <w:link w:val="9"/>
     <w:uiPriority w:val="9"/>
     <w:semiHidden/>
     <w:rsid w:val="008824C0"/>
@@ -1287,11 +1330,11 @@
       <w:color w:val="272727" w:themeColor="text1" w:themeTint="D8"/>
     </w:rPr>
   </w:style>
-  <w:style w:type="paragraph" w:styleId="Title">
+  <w:style w:type="paragraph" w:styleId="a3">
     <w:name w:val="Title"/>
-    <w:basedOn w:val="Normal"/>
-    <w:next w:val="Normal"/>
-    <w:link w:val="TitleChar"/>
+    <w:basedOn w:val="a"/>
+    <w:next w:val="a"/>
+    <w:link w:val="a4"/>
     <w:uiPriority w:val="10"/>
     <w:qFormat/>
     <w:rsid w:val="008824C0"/>
@@ -1307,10 +1350,10 @@
       <w:szCs w:val="56"/>
     </w:rPr>
   </w:style>
-  <w:style w:type="character" w:customStyle="1" w:styleId="TitleChar">
-    <w:name w:val="Title Char"/>
-    <w:basedOn w:val="DefaultParagraphFont"/>
-    <w:link w:val="Title"/>
+  <w:style w:type="character" w:customStyle="1" w:styleId="a4">
+    <w:name w:val="标题 字符"/>
+    <w:basedOn w:val="a0"/>
+    <w:link w:val="a3"/>
     <w:uiPriority w:val="10"/>
     <w:rsid w:val="008824C0"/>
     <w:rPr>
@@ -1321,11 +1364,11 @@
       <w:szCs w:val="56"/>
     </w:rPr>
   </w:style>
-  <w:style w:type="paragraph" w:styleId="Subtitle">
+  <w:style w:type="paragraph" w:styleId="a5">
     <w:name w:val="Subtitle"/>
-    <w:basedOn w:val="Normal"/>
-    <w:next w:val="Normal"/>
-    <w:link w:val="SubtitleChar"/>
+    <w:basedOn w:val="a"/>
+    <w:next w:val="a"/>
+    <w:link w:val="a6"/>
     <w:uiPriority w:val="11"/>
     <w:qFormat/>
     <w:rsid w:val="008824C0"/>
@@ -1342,10 +1385,10 @@
       <w:szCs w:val="28"/>
     </w:rPr>
   </w:style>
-  <w:style w:type="character" w:customStyle="1" w:styleId="SubtitleChar">
-    <w:name w:val="Subtitle Char"/>
-    <w:basedOn w:val="DefaultParagraphFont"/>
-    <w:link w:val="Subtitle"/>
+  <w:style w:type="character" w:customStyle="1" w:styleId="a6">
+    <w:name w:val="副标题 字符"/>
+    <w:basedOn w:val="a0"/>
+    <w:link w:val="a5"/>
     <w:uiPriority w:val="11"/>
     <w:rsid w:val="008824C0"/>
     <w:rPr>
@@ -1356,11 +1399,11 @@
       <w:szCs w:val="28"/>
     </w:rPr>
   </w:style>
-  <w:style w:type="paragraph" w:styleId="Quote">
+  <w:style w:type="paragraph" w:styleId="a7">
     <w:name w:val="Quote"/>
-    <w:basedOn w:val="Normal"/>
-    <w:next w:val="Normal"/>
-    <w:link w:val="QuoteChar"/>
+    <w:basedOn w:val="a"/>
+    <w:next w:val="a"/>
+    <w:link w:val="a8"/>
     <w:uiPriority w:val="29"/>
     <w:qFormat/>
     <w:rsid w:val="008824C0"/>
@@ -1374,10 +1417,10 @@
       <w:color w:val="404040" w:themeColor="text1" w:themeTint="BF"/>
     </w:rPr>
   </w:style>
-  <w:style w:type="character" w:customStyle="1" w:styleId="QuoteChar">
-    <w:name w:val="Quote Char"/>
-    <w:basedOn w:val="DefaultParagraphFont"/>
-    <w:link w:val="Quote"/>
+  <w:style w:type="character" w:customStyle="1" w:styleId="a8">
+    <w:name w:val="引用 字符"/>
+    <w:basedOn w:val="a0"/>
+    <w:link w:val="a7"/>
     <w:uiPriority w:val="29"/>
     <w:rsid w:val="008824C0"/>
     <w:rPr>
@@ -1386,9 +1429,9 @@
       <w:color w:val="404040" w:themeColor="text1" w:themeTint="BF"/>
     </w:rPr>
   </w:style>
-  <w:style w:type="paragraph" w:styleId="ListParagraph">
+  <w:style w:type="paragraph" w:styleId="a9">
     <w:name w:val="List Paragraph"/>
-    <w:basedOn w:val="Normal"/>
+    <w:basedOn w:val="a"/>
     <w:uiPriority w:val="34"/>
     <w:qFormat/>
     <w:rsid w:val="008824C0"/>
@@ -1397,9 +1440,9 @@
       <w:contextualSpacing/>
     </w:pPr>
   </w:style>
-  <w:style w:type="character" w:styleId="IntenseEmphasis">
+  <w:style w:type="character" w:styleId="aa">
     <w:name w:val="Intense Emphasis"/>
-    <w:basedOn w:val="DefaultParagraphFont"/>
+    <w:basedOn w:val="a0"/>
     <w:uiPriority w:val="21"/>
     <w:qFormat/>
     <w:rsid w:val="008824C0"/>
@@ -1409,11 +1452,11 @@
       <w:color w:val="0F4761" w:themeColor="accent1" w:themeShade="BF"/>
     </w:rPr>
   </w:style>
-  <w:style w:type="paragraph" w:styleId="IntenseQuote">
+  <w:style w:type="paragraph" w:styleId="ab">
     <w:name w:val="Intense Quote"/>
-    <w:basedOn w:val="Normal"/>
-    <w:next w:val="Normal"/>
-    <w:link w:val="IntenseQuoteChar"/>
+    <w:basedOn w:val="a"/>
+    <w:next w:val="a"/>
+    <w:link w:val="ac"/>
     <w:uiPriority w:val="30"/>
     <w:qFormat/>
     <w:rsid w:val="008824C0"/>
@@ -1432,10 +1475,10 @@
       <w:color w:val="0F4761" w:themeColor="accent1" w:themeShade="BF"/>
     </w:rPr>
   </w:style>
-  <w:style w:type="character" w:customStyle="1" w:styleId="IntenseQuoteChar">
-    <w:name w:val="Intense Quote Char"/>
-    <w:basedOn w:val="DefaultParagraphFont"/>
-    <w:link w:val="IntenseQuote"/>
+  <w:style w:type="character" w:customStyle="1" w:styleId="ac">
+    <w:name w:val="明显引用 字符"/>
+    <w:basedOn w:val="a0"/>
+    <w:link w:val="ab"/>
     <w:uiPriority w:val="30"/>
     <w:rsid w:val="008824C0"/>
     <w:rPr>
@@ -1444,9 +1487,9 @@
       <w:color w:val="0F4761" w:themeColor="accent1" w:themeShade="BF"/>
     </w:rPr>
   </w:style>
-  <w:style w:type="character" w:styleId="IntenseReference">
+  <w:style w:type="character" w:styleId="ad">
     <w:name w:val="Intense Reference"/>
-    <w:basedOn w:val="DefaultParagraphFont"/>
+    <w:basedOn w:val="a0"/>
     <w:uiPriority w:val="32"/>
     <w:qFormat/>
     <w:rsid w:val="008824C0"/>
@@ -1458,9 +1501,9 @@
       <w:spacing w:val="5"/>
     </w:rPr>
   </w:style>
-  <w:style w:type="table" w:styleId="TableGrid">
+  <w:style w:type="table" w:styleId="ae">
     <w:name w:val="Table Grid"/>
-    <w:basedOn w:val="TableNormal"/>
+    <w:basedOn w:val="a1"/>
     <w:uiPriority w:val="39"/>
     <w:rsid w:val="00675117"/>
     <w:pPr>

</xml_diff>